<commit_message>
feat: improve website UX with enhanced linking and visual design
- Remove "Teacher as AI Voice" strategy from all guides (nixed from curriculum)
- Fix lordicon shortcode by removing invalid scale parameter, add CSS sizing
- Add visual delineation to homepage with material cards and download banner
- Add comprehensive internal linking throughout activity tables and guides
- Create new CSS classes: .material-card, .download-banner, .audience-card
- Update quick-start guide with 40+ internal links to activities and resources
- Link all grade bands (K-2, 3-5, 6-8, 9-12) directly to their activity pages
</commit_message>
<xml_diff>
--- a/docs/about.docx
+++ b/docs/about.docx
@@ -1906,30 +1906,6 @@
         <w:pStyle w:val="BodyText"/>
       </w:pPr>
       <w:r>
-        <w:t xml:space="preserve">In the</w:t>
-      </w:r>
-      <w:r>
-        <w:t xml:space="preserve"> </w:t>
-      </w:r>
-      <w:r>
-        <w:rPr>
-          <w:b/>
-          <w:bCs/>
-        </w:rPr>
-        <w:t xml:space="preserve">Teacher as AI Voice</w:t>
-      </w:r>
-      <w:r>
-        <w:t xml:space="preserve"> </w:t>
-      </w:r>
-      <w:r>
-        <w:t xml:space="preserve">approach, you embody the AI role, fielding student questions and providing AI-style responses. This method offers the distinct advantage of letting you intentionally demonstrate AI limitations at pedagogically appropriate moments.</w:t>
-      </w:r>
-    </w:p>
-    <w:p>
-      <w:pPr>
-        <w:pStyle w:val="BodyText"/>
-      </w:pPr>
-      <w:r>
         <w:rPr>
           <w:b/>
           <w:bCs/>
@@ -1940,7 +1916,7 @@
         <w:t xml:space="preserve"> </w:t>
       </w:r>
       <w:r>
-        <w:t xml:space="preserve">provide another effective option. Print the response cards included with each activity and have students draw cards rather than querying live AI, preserving the investigative dynamic without requiring technology access.</w:t>
+        <w:t xml:space="preserve">provide an effective option. Print the response cards included with each activity and have students draw cards rather than querying live AI, preserving the investigative dynamic without requiring technology access.</w:t>
       </w:r>
     </w:p>
     <w:p>
@@ -1989,12 +1965,6 @@
       <w:pPr>
         <w:pStyle w:val="BodyText"/>
       </w:pPr>
-      <w:r>
-        <w:t xml:space="preserve">Finally,</w:t>
-      </w:r>
-      <w:r>
-        <w:t xml:space="preserve"> </w:t>
-      </w:r>
       <w:r>
         <w:rPr>
           <w:b/>

</xml_diff>